<commit_message>
add MenuBar updates to tutorial
</commit_message>
<xml_diff>
--- a/WPF_Iteration_02/06_WPF_Tutorial_v2.docx
+++ b/WPF_Iteration_02/06_WPF_Tutorial_v2.docx
@@ -2563,8 +2563,7 @@
     </w:p>
     <w:p>
       <w:pPr>
-        <w:pStyle w:val="Heading1"/>
-        <w:ind w:left="426"/>
+        <w:pStyle w:val="Title"/>
       </w:pPr>
       <w:r>
         <w:br w:type="page"/>
@@ -2572,6 +2571,9 @@
       <w:r>
         <w:lastRenderedPageBreak/>
         <w:t>Quicker way to do this</w:t>
+      </w:r>
+      <w:r>
+        <w:t xml:space="preserve"> #1</w:t>
       </w:r>
     </w:p>
     <w:p>
@@ -2756,11 +2758,6 @@
       <w:r>
         <w:t>&lt;/Window&gt;</w:t>
       </w:r>
-    </w:p>
-    <w:p>
-      <w:pPr>
-        <w:pStyle w:val="Code"/>
-      </w:pPr>
     </w:p>
     <w:p>
       <w:pPr>
@@ -3135,11 +3132,6 @@
     </w:p>
     <w:p>
       <w:pPr>
-        <w:pStyle w:val="Code"/>
-      </w:pPr>
-    </w:p>
-    <w:p>
-      <w:pPr>
         <w:pStyle w:val="Heading1"/>
         <w:ind w:left="426"/>
       </w:pPr>
@@ -3382,15 +3374,15 @@
         <w:pStyle w:val="CodeChanges"/>
       </w:pPr>
       <w:r>
+        <w:t xml:space="preserve">            &lt;Button Width="50" Margin="5" /&gt;</w:t>
+      </w:r>
+    </w:p>
+    <w:p>
+      <w:pPr>
+        <w:pStyle w:val="CodeChanges"/>
+      </w:pPr>
+      <w:r>
         <w:lastRenderedPageBreak/>
-        <w:t xml:space="preserve">            &lt;Button Width="50" Margin="5" /&gt;</w:t>
-      </w:r>
-    </w:p>
-    <w:p>
-      <w:pPr>
-        <w:pStyle w:val="CodeChanges"/>
-      </w:pPr>
-      <w:r>
         <w:t xml:space="preserve">            &lt;TextBox Width="150" Grid.Column="1" Margin="5" /&gt;</w:t>
       </w:r>
     </w:p>
@@ -3417,21 +3409,6 @@
       <w:r>
         <w:t>&lt;/UserControl&gt;</w:t>
       </w:r>
-    </w:p>
-    <w:p>
-      <w:pPr>
-        <w:pStyle w:val="Code"/>
-      </w:pPr>
-    </w:p>
-    <w:p>
-      <w:pPr>
-        <w:pStyle w:val="Code"/>
-      </w:pPr>
-    </w:p>
-    <w:p>
-      <w:pPr>
-        <w:pStyle w:val="Code"/>
-      </w:pPr>
     </w:p>
     <w:p>
       <w:pPr>
@@ -3622,6 +3599,1227 @@
       <w:pPr>
         <w:pStyle w:val="Code"/>
       </w:pPr>
+    </w:p>
+    <w:p>
+      <w:pPr>
+        <w:pStyle w:val="Title"/>
+      </w:pPr>
+      <w:r>
+        <w:br w:type="page"/>
+      </w:r>
+    </w:p>
+    <w:p>
+      <w:pPr>
+        <w:pStyle w:val="Title"/>
+      </w:pPr>
+      <w:r>
+        <w:lastRenderedPageBreak/>
+        <w:t>Better MenuBar</w:t>
+      </w:r>
+      <w:r>
+        <w:t xml:space="preserve"> #1</w:t>
+      </w:r>
+    </w:p>
+    <w:p>
+      <w:pPr>
+        <w:pStyle w:val="ListParagraph"/>
+        <w:numPr>
+          <w:ilvl w:val="0"/>
+          <w:numId w:val="9"/>
+        </w:numPr>
+      </w:pPr>
+      <w:r>
+        <w:t>Create basic window Grid.</w:t>
+      </w:r>
+    </w:p>
+    <w:p>
+      <w:pPr>
+        <w:pStyle w:val="ListParagraph"/>
+        <w:numPr>
+          <w:ilvl w:val="0"/>
+          <w:numId w:val="9"/>
+        </w:numPr>
+      </w:pPr>
+      <w:r>
+        <w:t>Create folder structure for the Custom User Control (reusable MenuBar).</w:t>
+      </w:r>
+    </w:p>
+    <w:p>
+      <w:pPr>
+        <w:pStyle w:val="ListParagraph"/>
+        <w:numPr>
+          <w:ilvl w:val="0"/>
+          <w:numId w:val="9"/>
+        </w:numPr>
+      </w:pPr>
+      <w:r>
+        <w:t>Create MenuBar.</w:t>
+      </w:r>
+    </w:p>
+    <w:p>
+      <w:pPr>
+        <w:pStyle w:val="ListParagraph"/>
+        <w:numPr>
+          <w:ilvl w:val="0"/>
+          <w:numId w:val="9"/>
+        </w:numPr>
+      </w:pPr>
+      <w:r>
+        <w:t>Add MenuBar namespace to MainWindow</w:t>
+      </w:r>
+    </w:p>
+    <w:p>
+      <w:pPr>
+        <w:pStyle w:val="ListParagraph"/>
+        <w:numPr>
+          <w:ilvl w:val="0"/>
+          <w:numId w:val="9"/>
+        </w:numPr>
+      </w:pPr>
+      <w:r>
+        <w:t>Add call to MenuBar.</w:t>
+      </w:r>
+    </w:p>
+    <w:p>
+      <w:pPr>
+        <w:pStyle w:val="Heading1"/>
+        <w:ind w:left="426"/>
+      </w:pPr>
+      <w:r>
+        <w:t>Starting code MainWindow.xaml</w:t>
+      </w:r>
+    </w:p>
+    <w:p>
+      <w:pPr>
+        <w:pStyle w:val="CodeTitle"/>
+        <w:rPr>
+          <w:rStyle w:val="Hyperlink"/>
+          <w:color w:val="auto"/>
+          <w:u w:val="none"/>
+        </w:rPr>
+      </w:pPr>
+      <w:r>
+        <w:rPr>
+          <w:rStyle w:val="Hyperlink"/>
+          <w:color w:val="auto"/>
+          <w:u w:val="none"/>
+        </w:rPr>
+        <w:t>MainWindow.xaml</w:t>
+      </w:r>
+    </w:p>
+    <w:p>
+      <w:pPr>
+        <w:pStyle w:val="Code"/>
+      </w:pPr>
+      <w:r>
+        <w:t>&lt;Window x:Class="_06_WPF_Tutorial_v4.MainWindow"</w:t>
+      </w:r>
+    </w:p>
+    <w:p>
+      <w:pPr>
+        <w:pStyle w:val="Code"/>
+      </w:pPr>
+      <w:r>
+        <w:t xml:space="preserve">        xmlns="http://schemas.microsoft.com/winfx/2006/xaml/presentation"</w:t>
+      </w:r>
+    </w:p>
+    <w:p>
+      <w:pPr>
+        <w:pStyle w:val="Code"/>
+      </w:pPr>
+      <w:r>
+        <w:t xml:space="preserve">        xmlns:x="http://schemas.microsoft.com/winfx/2006/xaml"</w:t>
+      </w:r>
+    </w:p>
+    <w:p>
+      <w:pPr>
+        <w:pStyle w:val="Code"/>
+      </w:pPr>
+      <w:r>
+        <w:t xml:space="preserve">        xmlns:d="http://schemas.microsoft.com/expression/blend/2008"</w:t>
+      </w:r>
+    </w:p>
+    <w:p>
+      <w:pPr>
+        <w:pStyle w:val="Code"/>
+      </w:pPr>
+      <w:r>
+        <w:t xml:space="preserve">        xmlns:mc="http://schemas.openxmlformats.org/markup-compatibility/2006"</w:t>
+      </w:r>
+    </w:p>
+    <w:p>
+      <w:pPr>
+        <w:pStyle w:val="Code"/>
+      </w:pPr>
+      <w:r>
+        <w:t xml:space="preserve">        xmlns:local="clr-namespace:_06_WPF_Tutorial_v4"</w:t>
+      </w:r>
+    </w:p>
+    <w:p>
+      <w:pPr>
+        <w:pStyle w:val="Code"/>
+      </w:pPr>
+      <w:r>
+        <w:t xml:space="preserve">        mc:Ignorable="d"</w:t>
+      </w:r>
+    </w:p>
+    <w:p>
+      <w:pPr>
+        <w:pStyle w:val="Code"/>
+      </w:pPr>
+      <w:r>
+        <w:t xml:space="preserve">        Title="MainWindow" Height="450" Width="800"&gt;</w:t>
+      </w:r>
+    </w:p>
+    <w:p>
+      <w:pPr>
+        <w:pStyle w:val="Code"/>
+      </w:pPr>
+      <w:r>
+        <w:t xml:space="preserve">    &lt;Grid&gt;</w:t>
+      </w:r>
+    </w:p>
+    <w:p>
+      <w:pPr>
+        <w:pStyle w:val="Code"/>
+      </w:pPr>
+    </w:p>
+    <w:p>
+      <w:pPr>
+        <w:pStyle w:val="Code"/>
+      </w:pPr>
+      <w:r>
+        <w:t xml:space="preserve">    &lt;/Grid&gt;</w:t>
+      </w:r>
+    </w:p>
+    <w:p>
+      <w:pPr>
+        <w:pStyle w:val="Code"/>
+      </w:pPr>
+      <w:r>
+        <w:t>&lt;/Window&gt;</w:t>
+      </w:r>
+    </w:p>
+    <w:p>
+      <w:pPr>
+        <w:pStyle w:val="Code"/>
+      </w:pPr>
+    </w:p>
+    <w:p>
+      <w:pPr>
+        <w:pStyle w:val="Heading1"/>
+        <w:ind w:left="426"/>
+      </w:pPr>
+      <w:r>
+        <w:t>Create basic grid in MainWindow</w:t>
+      </w:r>
+    </w:p>
+    <w:p>
+      <w:pPr>
+        <w:pStyle w:val="CodeTitle"/>
+        <w:rPr>
+          <w:rStyle w:val="Hyperlink"/>
+          <w:color w:val="auto"/>
+          <w:u w:val="none"/>
+        </w:rPr>
+      </w:pPr>
+      <w:r>
+        <w:rPr>
+          <w:rStyle w:val="Hyperlink"/>
+          <w:color w:val="auto"/>
+          <w:u w:val="none"/>
+        </w:rPr>
+        <w:t>MainWindow.xaml</w:t>
+      </w:r>
+    </w:p>
+    <w:p>
+      <w:pPr>
+        <w:pStyle w:val="Code"/>
+      </w:pPr>
+      <w:r>
+        <w:t>&lt;Window x:Class="_06_WPF_Tutorial_v4.MainWindow"</w:t>
+      </w:r>
+    </w:p>
+    <w:p>
+      <w:pPr>
+        <w:pStyle w:val="Code"/>
+      </w:pPr>
+      <w:r>
+        <w:t xml:space="preserve">        xmlns="http://schemas.microsoft.com/winfx/2006/xaml/presentation"</w:t>
+      </w:r>
+    </w:p>
+    <w:p>
+      <w:pPr>
+        <w:pStyle w:val="Code"/>
+      </w:pPr>
+      <w:r>
+        <w:t xml:space="preserve">        xmlns:x="http://schemas.microsoft.com/winfx/2006/xaml"</w:t>
+      </w:r>
+    </w:p>
+    <w:p>
+      <w:pPr>
+        <w:pStyle w:val="Code"/>
+      </w:pPr>
+      <w:r>
+        <w:t xml:space="preserve">        xmlns:d="http://schemas.microsoft.com/expression/blend/2008"</w:t>
+      </w:r>
+    </w:p>
+    <w:p>
+      <w:pPr>
+        <w:pStyle w:val="Code"/>
+      </w:pPr>
+      <w:r>
+        <w:t xml:space="preserve">        xmlns:mc="http://schemas.openxmlformats.org/markup-compatibility/2006"</w:t>
+      </w:r>
+    </w:p>
+    <w:p>
+      <w:pPr>
+        <w:pStyle w:val="Code"/>
+      </w:pPr>
+      <w:r>
+        <w:t xml:space="preserve">        xmlns:local="clr-namespace:_06_WPF_Tutorial_v4"</w:t>
+      </w:r>
+    </w:p>
+    <w:p>
+      <w:pPr>
+        <w:pStyle w:val="Code"/>
+      </w:pPr>
+      <w:r>
+        <w:t xml:space="preserve">        mc:Ignorable="d"</w:t>
+      </w:r>
+    </w:p>
+    <w:p>
+      <w:pPr>
+        <w:pStyle w:val="Code"/>
+      </w:pPr>
+      <w:r>
+        <w:t xml:space="preserve">        Title="MainWindow" Height="450" Width="800"&gt;</w:t>
+      </w:r>
+    </w:p>
+    <w:p>
+      <w:pPr>
+        <w:pStyle w:val="Code"/>
+      </w:pPr>
+      <w:r>
+        <w:t xml:space="preserve">    &lt;Grid&gt;</w:t>
+      </w:r>
+    </w:p>
+    <w:p>
+      <w:pPr>
+        <w:pStyle w:val="CodeChanges"/>
+      </w:pPr>
+      <w:r>
+        <w:t xml:space="preserve">        &lt;Grid.RowDefinitions&gt;</w:t>
+      </w:r>
+    </w:p>
+    <w:p>
+      <w:pPr>
+        <w:pStyle w:val="CodeChanges"/>
+      </w:pPr>
+      <w:r>
+        <w:t xml:space="preserve">            &lt;RowDefinition Height="70"/&gt;</w:t>
+      </w:r>
+    </w:p>
+    <w:p>
+      <w:pPr>
+        <w:pStyle w:val="CodeChanges"/>
+      </w:pPr>
+      <w:r>
+        <w:t xml:space="preserve">            &lt;RowDefinition/&gt;</w:t>
+      </w:r>
+    </w:p>
+    <w:p>
+      <w:pPr>
+        <w:pStyle w:val="CodeChanges"/>
+      </w:pPr>
+      <w:r>
+        <w:t xml:space="preserve">        &lt;/Grid.RowDefinitions&gt;</w:t>
+      </w:r>
+    </w:p>
+    <w:p>
+      <w:pPr>
+        <w:pStyle w:val="Code"/>
+      </w:pPr>
+      <w:r>
+        <w:t xml:space="preserve">    &lt;/Grid&gt;</w:t>
+      </w:r>
+    </w:p>
+    <w:p>
+      <w:pPr>
+        <w:pStyle w:val="Code"/>
+      </w:pPr>
+      <w:r>
+        <w:t>&lt;/Window&gt;</w:t>
+      </w:r>
+    </w:p>
+    <w:p>
+      <w:pPr>
+        <w:pStyle w:val="Code"/>
+      </w:pPr>
+    </w:p>
+    <w:p>
+      <w:pPr>
+        <w:pStyle w:val="Heading1"/>
+        <w:ind w:left="426"/>
+      </w:pPr>
+      <w:r>
+        <w:t>Create folder structure and add MenuBar.xaml</w:t>
+      </w:r>
+    </w:p>
+    <w:p>
+      <w:r>
+        <w:t>View\UserControls\MenuBar.xaml</w:t>
+      </w:r>
+    </w:p>
+    <w:p>
+      <w:pPr>
+        <w:pStyle w:val="Code"/>
+      </w:pPr>
+      <w:r>
+        <w:lastRenderedPageBreak/>
+        <w:drawing>
+          <wp:inline distT="0" distB="0" distL="0" distR="0" wp14:anchorId="0DC2C725" wp14:editId="045EA1AC">
+            <wp:extent cx="2645298" cy="1268219"/>
+            <wp:effectExtent l="0" t="0" r="3175" b="8255"/>
+            <wp:docPr id="1846680933" name="Picture 1846680933" descr="A screenshot of a computer menu&#10;&#10;Description automatically generated"/>
+            <wp:cNvGraphicFramePr>
+              <a:graphicFrameLocks xmlns:a="http://schemas.openxmlformats.org/drawingml/2006/main" noChangeAspect="1"/>
+            </wp:cNvGraphicFramePr>
+            <a:graphic xmlns:a="http://schemas.openxmlformats.org/drawingml/2006/main">
+              <a:graphicData uri="http://schemas.openxmlformats.org/drawingml/2006/picture">
+                <pic:pic xmlns:pic="http://schemas.openxmlformats.org/drawingml/2006/picture">
+                  <pic:nvPicPr>
+                    <pic:cNvPr id="144515175" name="Picture 1" descr="A screenshot of a computer menu&#10;&#10;Description automatically generated"/>
+                    <pic:cNvPicPr/>
+                  </pic:nvPicPr>
+                  <pic:blipFill>
+                    <a:blip r:embed="rId12"/>
+                    <a:stretch>
+                      <a:fillRect/>
+                    </a:stretch>
+                  </pic:blipFill>
+                  <pic:spPr>
+                    <a:xfrm>
+                      <a:off x="0" y="0"/>
+                      <a:ext cx="2645298" cy="1268219"/>
+                    </a:xfrm>
+                    <a:prstGeom prst="rect">
+                      <a:avLst/>
+                    </a:prstGeom>
+                  </pic:spPr>
+                </pic:pic>
+              </a:graphicData>
+            </a:graphic>
+          </wp:inline>
+        </w:drawing>
+      </w:r>
+    </w:p>
+    <w:p>
+      <w:pPr>
+        <w:pStyle w:val="Code"/>
+      </w:pPr>
+    </w:p>
+    <w:p>
+      <w:pPr>
+        <w:pStyle w:val="Heading1"/>
+        <w:ind w:left="426"/>
+      </w:pPr>
+      <w:r>
+        <w:t>Starting code MenuBar.xaml</w:t>
+      </w:r>
+    </w:p>
+    <w:p>
+      <w:pPr>
+        <w:pStyle w:val="CodeTitle"/>
+        <w:rPr>
+          <w:rStyle w:val="Hyperlink"/>
+          <w:color w:val="auto"/>
+          <w:u w:val="none"/>
+        </w:rPr>
+      </w:pPr>
+      <w:r>
+        <w:rPr>
+          <w:rStyle w:val="Hyperlink"/>
+          <w:color w:val="auto"/>
+          <w:u w:val="none"/>
+        </w:rPr>
+        <w:t>MenuBar</w:t>
+      </w:r>
+      <w:r>
+        <w:rPr>
+          <w:rStyle w:val="Hyperlink"/>
+          <w:color w:val="auto"/>
+          <w:u w:val="none"/>
+        </w:rPr>
+        <w:t>.xaml</w:t>
+      </w:r>
+    </w:p>
+    <w:p>
+      <w:pPr>
+        <w:pStyle w:val="Code"/>
+      </w:pPr>
+      <w:r>
+        <w:t>&lt;UserControl x:Class="_06_WPF_Tutorial_v4.View.UserControls.MenuBar"</w:t>
+      </w:r>
+    </w:p>
+    <w:p>
+      <w:pPr>
+        <w:pStyle w:val="Code"/>
+      </w:pPr>
+      <w:r>
+        <w:t xml:space="preserve">             xmlns="http://schemas.microsoft.com/winfx/2006/xaml/presentation"</w:t>
+      </w:r>
+    </w:p>
+    <w:p>
+      <w:pPr>
+        <w:pStyle w:val="Code"/>
+      </w:pPr>
+      <w:r>
+        <w:t xml:space="preserve">             xmlns:x="http://schemas.microsoft.com/winfx/2006/xaml"</w:t>
+      </w:r>
+    </w:p>
+    <w:p>
+      <w:pPr>
+        <w:pStyle w:val="Code"/>
+      </w:pPr>
+      <w:r>
+        <w:t xml:space="preserve">             xmlns:mc="http://schemas.openxmlformats.org/markup-compatibility/2006" </w:t>
+      </w:r>
+    </w:p>
+    <w:p>
+      <w:pPr>
+        <w:pStyle w:val="Code"/>
+      </w:pPr>
+      <w:r>
+        <w:t xml:space="preserve">             xmlns:d="http://schemas.microsoft.com/expression/blend/2008" </w:t>
+      </w:r>
+    </w:p>
+    <w:p>
+      <w:pPr>
+        <w:pStyle w:val="Code"/>
+      </w:pPr>
+      <w:r>
+        <w:t xml:space="preserve">             xmlns:local="clr-namespace:_06_WPF_Tutorial_v4.View.UserControls"</w:t>
+      </w:r>
+    </w:p>
+    <w:p>
+      <w:pPr>
+        <w:pStyle w:val="Code"/>
+      </w:pPr>
+      <w:r>
+        <w:t xml:space="preserve">             mc:Ignorable="d" </w:t>
+      </w:r>
+    </w:p>
+    <w:p>
+      <w:pPr>
+        <w:pStyle w:val="Code"/>
+      </w:pPr>
+      <w:r>
+        <w:t xml:space="preserve">             d:DesignHeight="450" d:DesignWidth="800"&gt;</w:t>
+      </w:r>
+    </w:p>
+    <w:p>
+      <w:pPr>
+        <w:pStyle w:val="Code"/>
+      </w:pPr>
+      <w:r>
+        <w:t xml:space="preserve">    &lt;Grid&gt;</w:t>
+      </w:r>
+    </w:p>
+    <w:p>
+      <w:pPr>
+        <w:pStyle w:val="Code"/>
+      </w:pPr>
+      <w:r>
+        <w:t xml:space="preserve">            </w:t>
+      </w:r>
+    </w:p>
+    <w:p>
+      <w:pPr>
+        <w:pStyle w:val="Code"/>
+      </w:pPr>
+      <w:r>
+        <w:t xml:space="preserve">    &lt;/Grid&gt;</w:t>
+      </w:r>
+    </w:p>
+    <w:p>
+      <w:pPr>
+        <w:pStyle w:val="Code"/>
+      </w:pPr>
+      <w:r>
+        <w:t>&lt;/UserControl&gt;</w:t>
+      </w:r>
+    </w:p>
+    <w:p>
+      <w:pPr>
+        <w:pStyle w:val="Code"/>
+      </w:pPr>
+    </w:p>
+    <w:p>
+      <w:pPr>
+        <w:pStyle w:val="Heading1"/>
+        <w:ind w:left="426"/>
+      </w:pPr>
+      <w:r>
+        <w:t>Create MenuBar.xaml</w:t>
+      </w:r>
+      <w:r>
+        <w:t xml:space="preserve"> with </w:t>
+      </w:r>
+      <w:proofErr w:type="spellStart"/>
+      <w:r>
+        <w:t>SubMenu</w:t>
+      </w:r>
+      <w:proofErr w:type="spellEnd"/>
+      <w:r>
+        <w:t xml:space="preserve"> and Separators</w:t>
+      </w:r>
+    </w:p>
+    <w:p>
+      <w:pPr>
+        <w:pStyle w:val="CodeTitle"/>
+        <w:rPr>
+          <w:rStyle w:val="Hyperlink"/>
+          <w:color w:val="auto"/>
+          <w:u w:val="none"/>
+        </w:rPr>
+      </w:pPr>
+      <w:r>
+        <w:rPr>
+          <w:rStyle w:val="Hyperlink"/>
+          <w:color w:val="auto"/>
+          <w:u w:val="none"/>
+        </w:rPr>
+        <w:t>MenuBar</w:t>
+      </w:r>
+      <w:r>
+        <w:rPr>
+          <w:rStyle w:val="Hyperlink"/>
+          <w:color w:val="auto"/>
+          <w:u w:val="none"/>
+        </w:rPr>
+        <w:t>.xaml</w:t>
+      </w:r>
+    </w:p>
+    <w:p>
+      <w:pPr>
+        <w:pStyle w:val="Code"/>
+      </w:pPr>
+      <w:r>
+        <w:t>&lt;UserControl x:Class="_06_WPF_Tutorial_v4.View.UserControls.MenuBar"</w:t>
+      </w:r>
+    </w:p>
+    <w:p>
+      <w:pPr>
+        <w:pStyle w:val="Code"/>
+      </w:pPr>
+      <w:r>
+        <w:t xml:space="preserve">             xmlns="http://schemas.microsoft.com/winfx/2006/xaml/presentation"</w:t>
+      </w:r>
+    </w:p>
+    <w:p>
+      <w:pPr>
+        <w:pStyle w:val="Code"/>
+      </w:pPr>
+      <w:r>
+        <w:t xml:space="preserve">             xmlns:x="http://schemas.microsoft.com/winfx/2006/xaml"</w:t>
+      </w:r>
+    </w:p>
+    <w:p>
+      <w:pPr>
+        <w:pStyle w:val="Code"/>
+      </w:pPr>
+      <w:r>
+        <w:t xml:space="preserve">             xmlns:mc="http://schemas.openxmlformats.org/markup-compatibility/2006" </w:t>
+      </w:r>
+    </w:p>
+    <w:p>
+      <w:pPr>
+        <w:pStyle w:val="Code"/>
+      </w:pPr>
+      <w:r>
+        <w:t xml:space="preserve">             xmlns:d="http://schemas.microsoft.com/expression/blend/2008" </w:t>
+      </w:r>
+    </w:p>
+    <w:p>
+      <w:pPr>
+        <w:pStyle w:val="Code"/>
+      </w:pPr>
+      <w:r>
+        <w:t xml:space="preserve">             xmlns:local="clr-namespace:_06_WPF_Tutorial_v4.View.UserControls"</w:t>
+      </w:r>
+    </w:p>
+    <w:p>
+      <w:pPr>
+        <w:pStyle w:val="Code"/>
+      </w:pPr>
+      <w:r>
+        <w:t xml:space="preserve">             mc:Ignorable="d" </w:t>
+      </w:r>
+    </w:p>
+    <w:p>
+      <w:pPr>
+        <w:pStyle w:val="Code"/>
+      </w:pPr>
+      <w:r>
+        <w:t xml:space="preserve">             d:</w:t>
+      </w:r>
+      <w:r>
+        <w:rPr>
+          <w:rStyle w:val="CodeChangesChar"/>
+        </w:rPr>
+        <w:t>Height="50"</w:t>
+      </w:r>
+      <w:r>
+        <w:t xml:space="preserve"> d:DesignWidth="800"&gt;</w:t>
+      </w:r>
+    </w:p>
+    <w:p>
+      <w:pPr>
+        <w:pStyle w:val="Code"/>
+      </w:pPr>
+      <w:r>
+        <w:t xml:space="preserve">    &lt;Grid&gt;</w:t>
+      </w:r>
+    </w:p>
+    <w:p>
+      <w:pPr>
+        <w:pStyle w:val="CodeChanges"/>
+      </w:pPr>
+      <w:r>
+        <w:t xml:space="preserve">        &lt;Grid.RowDefinitions&gt;</w:t>
+      </w:r>
+    </w:p>
+    <w:p>
+      <w:pPr>
+        <w:pStyle w:val="CodeChanges"/>
+      </w:pPr>
+      <w:r>
+        <w:t xml:space="preserve">            &lt;RowDefinition Height="30"/&gt;</w:t>
+      </w:r>
+    </w:p>
+    <w:p>
+      <w:pPr>
+        <w:pStyle w:val="CodeChanges"/>
+      </w:pPr>
+      <w:r>
+        <w:t xml:space="preserve">        &lt;/Grid.RowDefinitions&gt;</w:t>
+      </w:r>
+    </w:p>
+    <w:p>
+      <w:pPr>
+        <w:pStyle w:val="CodeChanges"/>
+      </w:pPr>
+      <w:r>
+        <w:t xml:space="preserve">        &lt;Menu&gt;</w:t>
+      </w:r>
+    </w:p>
+    <w:p>
+      <w:pPr>
+        <w:pStyle w:val="CodeChanges"/>
+      </w:pPr>
+      <w:r>
+        <w:t xml:space="preserve">            &lt;MenuItem Header="File"&gt;</w:t>
+      </w:r>
+    </w:p>
+    <w:p>
+      <w:pPr>
+        <w:pStyle w:val="CodeChanges"/>
+      </w:pPr>
+      <w:r>
+        <w:t xml:space="preserve">                &lt;MenuItem Header="New"/&gt;</w:t>
+      </w:r>
+    </w:p>
+    <w:p>
+      <w:pPr>
+        <w:pStyle w:val="CodeChanges"/>
+      </w:pPr>
+      <w:r>
+        <w:t xml:space="preserve">                &lt;MenuItem Header="Open"/&gt;</w:t>
+      </w:r>
+    </w:p>
+    <w:p>
+      <w:pPr>
+        <w:pStyle w:val="CodeChanges"/>
+      </w:pPr>
+      <w:r>
+        <w:t xml:space="preserve">                &lt;MenuItem Header="Clone Repository..."/&gt;</w:t>
+      </w:r>
+    </w:p>
+    <w:p>
+      <w:pPr>
+        <w:pStyle w:val="CodeChanges"/>
+      </w:pPr>
+      <w:r>
+        <w:t xml:space="preserve">                &lt;MenuItem Header="Start Window"/&gt;</w:t>
+      </w:r>
+    </w:p>
+    <w:p>
+      <w:pPr>
+        <w:pStyle w:val="CodeChanges"/>
+      </w:pPr>
+      <w:r>
+        <w:t xml:space="preserve">                &lt;Separator/&gt;</w:t>
+      </w:r>
+    </w:p>
+    <w:p>
+      <w:pPr>
+        <w:pStyle w:val="CodeChanges"/>
+      </w:pPr>
+      <w:r>
+        <w:t xml:space="preserve">                &lt;MenuItem Header="Add"/&gt;</w:t>
+      </w:r>
+    </w:p>
+    <w:p>
+      <w:pPr>
+        <w:pStyle w:val="CodeChanges"/>
+      </w:pPr>
+      <w:r>
+        <w:t xml:space="preserve">                &lt;Separator/&gt;</w:t>
+      </w:r>
+    </w:p>
+    <w:p>
+      <w:pPr>
+        <w:pStyle w:val="CodeChanges"/>
+      </w:pPr>
+      <w:r>
+        <w:t xml:space="preserve">                &lt;MenuItem Header="Close"/&gt;</w:t>
+      </w:r>
+    </w:p>
+    <w:p>
+      <w:pPr>
+        <w:pStyle w:val="CodeChanges"/>
+      </w:pPr>
+      <w:r>
+        <w:t xml:space="preserve">                &lt;MenuItem Header="Close Solution"/&gt;</w:t>
+      </w:r>
+    </w:p>
+    <w:p>
+      <w:pPr>
+        <w:pStyle w:val="CodeChanges"/>
+      </w:pPr>
+      <w:r>
+        <w:t xml:space="preserve">                &lt;Separator/&gt;</w:t>
+      </w:r>
+    </w:p>
+    <w:p>
+      <w:pPr>
+        <w:pStyle w:val="CodeChanges"/>
+      </w:pPr>
+      <w:r>
+        <w:t xml:space="preserve">                &lt;MenuItem Header="Start Live Share Session"/&gt;</w:t>
+      </w:r>
+    </w:p>
+    <w:p>
+      <w:pPr>
+        <w:pStyle w:val="CodeChanges"/>
+      </w:pPr>
+      <w:r>
+        <w:t xml:space="preserve">                &lt;MenuItem Header="Join Live Share Session"/&gt;</w:t>
+      </w:r>
+    </w:p>
+    <w:p>
+      <w:pPr>
+        <w:pStyle w:val="CodeChanges"/>
+      </w:pPr>
+      <w:r>
+        <w:t xml:space="preserve">                &lt;Separator/&gt;</w:t>
+      </w:r>
+    </w:p>
+    <w:p>
+      <w:pPr>
+        <w:pStyle w:val="CodeChanges"/>
+      </w:pPr>
+      <w:r>
+        <w:t xml:space="preserve">                &lt;MenuItem Header="Save"/&gt;</w:t>
+      </w:r>
+    </w:p>
+    <w:p>
+      <w:pPr>
+        <w:pStyle w:val="CodeChanges"/>
+      </w:pPr>
+      <w:r>
+        <w:lastRenderedPageBreak/>
+        <w:t xml:space="preserve">                &lt;MenuItem Header="Save As..."/&gt;</w:t>
+      </w:r>
+    </w:p>
+    <w:p>
+      <w:pPr>
+        <w:pStyle w:val="CodeChanges"/>
+      </w:pPr>
+      <w:r>
+        <w:t xml:space="preserve">                &lt;MenuItem Header="Save All"/&gt;</w:t>
+      </w:r>
+    </w:p>
+    <w:p>
+      <w:pPr>
+        <w:pStyle w:val="CodeChanges"/>
+      </w:pPr>
+      <w:r>
+        <w:t xml:space="preserve">                &lt;Separator/&gt;</w:t>
+      </w:r>
+    </w:p>
+    <w:p>
+      <w:pPr>
+        <w:pStyle w:val="CodeChanges"/>
+      </w:pPr>
+      <w:r>
+        <w:t xml:space="preserve">                &lt;MenuItem Header="Page Setup..."/&gt;</w:t>
+      </w:r>
+    </w:p>
+    <w:p>
+      <w:pPr>
+        <w:pStyle w:val="CodeChanges"/>
+      </w:pPr>
+      <w:r>
+        <w:t xml:space="preserve">                &lt;MenuItem Header="Printing..."/&gt;</w:t>
+      </w:r>
+    </w:p>
+    <w:p>
+      <w:pPr>
+        <w:pStyle w:val="CodeChanges"/>
+      </w:pPr>
+      <w:r>
+        <w:t xml:space="preserve">                &lt;Separator/&gt;</w:t>
+      </w:r>
+    </w:p>
+    <w:p>
+      <w:pPr>
+        <w:pStyle w:val="CodeChanges"/>
+      </w:pPr>
+      <w:r>
+        <w:t xml:space="preserve">                &lt;MenuItem Header="Account Setting..."/&gt;</w:t>
+      </w:r>
+    </w:p>
+    <w:p>
+      <w:pPr>
+        <w:pStyle w:val="CodeChanges"/>
+      </w:pPr>
+      <w:r>
+        <w:t xml:space="preserve">                &lt;Separator/&gt;</w:t>
+      </w:r>
+    </w:p>
+    <w:p>
+      <w:pPr>
+        <w:pStyle w:val="CodeChanges"/>
+      </w:pPr>
+      <w:r>
+        <w:t xml:space="preserve">                &lt;MenuItem Header="Recent Files"/&gt;</w:t>
+      </w:r>
+    </w:p>
+    <w:p>
+      <w:pPr>
+        <w:pStyle w:val="CodeChanges"/>
+      </w:pPr>
+      <w:r>
+        <w:t xml:space="preserve">                &lt;MenuItem Header="Recent Projects and Solutions"/&gt;</w:t>
+      </w:r>
+    </w:p>
+    <w:p>
+      <w:pPr>
+        <w:pStyle w:val="CodeChanges"/>
+      </w:pPr>
+      <w:r>
+        <w:t xml:space="preserve">                &lt;Separator/&gt;</w:t>
+      </w:r>
+    </w:p>
+    <w:p>
+      <w:pPr>
+        <w:pStyle w:val="CodeChanges"/>
+      </w:pPr>
+      <w:r>
+        <w:t xml:space="preserve">                &lt;MenuItem Header="Exit"/&gt;</w:t>
+      </w:r>
+    </w:p>
+    <w:p>
+      <w:pPr>
+        <w:pStyle w:val="CodeChanges"/>
+      </w:pPr>
+      <w:r>
+        <w:t xml:space="preserve">            &lt;/MenuItem&gt;</w:t>
+      </w:r>
+    </w:p>
+    <w:p>
+      <w:pPr>
+        <w:pStyle w:val="CodeChanges"/>
+      </w:pPr>
+      <w:r>
+        <w:t xml:space="preserve">            &lt;MenuItem Header="Edit"/&gt;</w:t>
+      </w:r>
+    </w:p>
+    <w:p>
+      <w:pPr>
+        <w:pStyle w:val="CodeChanges"/>
+      </w:pPr>
+      <w:r>
+        <w:t xml:space="preserve">            &lt;MenuItem Header="Git"/&gt;</w:t>
+      </w:r>
+    </w:p>
+    <w:p>
+      <w:pPr>
+        <w:pStyle w:val="CodeChanges"/>
+      </w:pPr>
+      <w:r>
+        <w:t xml:space="preserve">            &lt;MenuItem Header="Project"/&gt;</w:t>
+      </w:r>
+    </w:p>
+    <w:p>
+      <w:pPr>
+        <w:pStyle w:val="CodeChanges"/>
+      </w:pPr>
+      <w:r>
+        <w:t xml:space="preserve">            &lt;MenuItem Header="Build"/&gt;</w:t>
+      </w:r>
+    </w:p>
+    <w:p>
+      <w:pPr>
+        <w:pStyle w:val="CodeChanges"/>
+      </w:pPr>
+      <w:r>
+        <w:t xml:space="preserve">            &lt;MenuItem Header="Debug"/&gt;</w:t>
+      </w:r>
+    </w:p>
+    <w:p>
+      <w:pPr>
+        <w:pStyle w:val="CodeChanges"/>
+      </w:pPr>
+      <w:r>
+        <w:t xml:space="preserve">            &lt;MenuItem Header="Test"/&gt;</w:t>
+      </w:r>
+    </w:p>
+    <w:p>
+      <w:pPr>
+        <w:pStyle w:val="CodeChanges"/>
+      </w:pPr>
+      <w:r>
+        <w:t xml:space="preserve">            &lt;MenuItem Header="Analyse"/&gt;</w:t>
+      </w:r>
+    </w:p>
+    <w:p>
+      <w:pPr>
+        <w:pStyle w:val="CodeChanges"/>
+      </w:pPr>
+      <w:r>
+        <w:t xml:space="preserve">            &lt;MenuItem Header="Tools"/&gt;</w:t>
+      </w:r>
+    </w:p>
+    <w:p>
+      <w:pPr>
+        <w:pStyle w:val="CodeChanges"/>
+      </w:pPr>
+      <w:r>
+        <w:t xml:space="preserve">            &lt;MenuItem Header="Extensions"/&gt;</w:t>
+      </w:r>
+    </w:p>
+    <w:p>
+      <w:pPr>
+        <w:pStyle w:val="CodeChanges"/>
+      </w:pPr>
+      <w:r>
+        <w:t xml:space="preserve">            &lt;MenuItem Header="Window"/&gt;</w:t>
+      </w:r>
+    </w:p>
+    <w:p>
+      <w:pPr>
+        <w:pStyle w:val="CodeChanges"/>
+      </w:pPr>
+      <w:r>
+        <w:t xml:space="preserve">            &lt;MenuItem Header="Help"/&gt;</w:t>
+      </w:r>
+    </w:p>
+    <w:p>
+      <w:pPr>
+        <w:pStyle w:val="CodeChanges"/>
+      </w:pPr>
+      <w:r>
+        <w:t xml:space="preserve">        &lt;/Menu&gt;</w:t>
+      </w:r>
+    </w:p>
+    <w:p>
+      <w:pPr>
+        <w:pStyle w:val="Code"/>
+      </w:pPr>
+      <w:r>
+        <w:t xml:space="preserve">    &lt;/Grid&gt;</w:t>
+      </w:r>
+    </w:p>
+    <w:p>
+      <w:pPr>
+        <w:pStyle w:val="Code"/>
+      </w:pPr>
+      <w:r>
+        <w:t>&lt;/UserControl&gt;</w:t>
+      </w:r>
+    </w:p>
+    <w:p>
+      <w:pPr>
+        <w:pStyle w:val="Code"/>
+      </w:pPr>
+    </w:p>
+    <w:p>
+      <w:pPr>
+        <w:pStyle w:val="Code"/>
+      </w:pPr>
+    </w:p>
+    <w:p>
+      <w:pPr>
+        <w:pStyle w:val="Heading1"/>
+        <w:ind w:left="426"/>
+      </w:pPr>
+      <w:r>
+        <w:t>Call MenuBar from MainWindow</w:t>
+      </w:r>
+    </w:p>
+    <w:p>
+      <w:r>
+        <w:t>Add the namespace for the MenuBar and identify it userControls.</w:t>
+      </w:r>
+    </w:p>
+    <w:p>
+      <w:r>
+        <w:t>Add the call to the MenuBar.</w:t>
+      </w:r>
+    </w:p>
+    <w:p>
+      <w:pPr>
+        <w:pStyle w:val="Code"/>
+      </w:pPr>
+      <w:r>
+        <w:t>&lt;Window x:Class="_06_WPF_Tutorial_v4.MainWindow"</w:t>
+      </w:r>
+    </w:p>
+    <w:p>
+      <w:pPr>
+        <w:pStyle w:val="Code"/>
+      </w:pPr>
+      <w:r>
+        <w:t xml:space="preserve">        xmlns="http://schemas.microsoft.com/winfx/2006/xaml/presentation"</w:t>
+      </w:r>
+    </w:p>
+    <w:p>
+      <w:pPr>
+        <w:pStyle w:val="Code"/>
+      </w:pPr>
+      <w:r>
+        <w:t xml:space="preserve">        xmlns:x="http://schemas.microsoft.com/winfx/2006/xaml"</w:t>
+      </w:r>
+    </w:p>
+    <w:p>
+      <w:pPr>
+        <w:pStyle w:val="Code"/>
+      </w:pPr>
+      <w:r>
+        <w:t xml:space="preserve">        xmlns:d="http://schemas.microsoft.com/expression/blend/2008"</w:t>
+      </w:r>
+    </w:p>
+    <w:p>
+      <w:pPr>
+        <w:pStyle w:val="Code"/>
+      </w:pPr>
+      <w:r>
+        <w:t xml:space="preserve">        xmlns:mc="http://schemas.openxmlformats.org/markup-compatibility/2006"</w:t>
+      </w:r>
+    </w:p>
+    <w:p>
+      <w:pPr>
+        <w:pStyle w:val="Code"/>
+      </w:pPr>
+      <w:r>
+        <w:t xml:space="preserve">        xmlns:local="clr-namespace:_06_WPF_Tutorial_v4"</w:t>
+      </w:r>
+    </w:p>
+    <w:p>
+      <w:pPr>
+        <w:pStyle w:val="CodeChanges"/>
+      </w:pPr>
+      <w:r>
+        <w:t xml:space="preserve">        xmlns:userControls="clr-namespace:_06_WPF_Tutorial_v4.View.UserControls"</w:t>
+      </w:r>
+    </w:p>
+    <w:p>
+      <w:pPr>
+        <w:pStyle w:val="Code"/>
+      </w:pPr>
+      <w:r>
+        <w:t xml:space="preserve">        mc:Ignorable="d"</w:t>
+      </w:r>
+    </w:p>
+    <w:p>
+      <w:pPr>
+        <w:pStyle w:val="Code"/>
+      </w:pPr>
+      <w:r>
+        <w:t xml:space="preserve">        Title="MainWindow" Height="450" Width="800"&gt;</w:t>
+      </w:r>
+    </w:p>
+    <w:p>
+      <w:pPr>
+        <w:pStyle w:val="Code"/>
+      </w:pPr>
+      <w:r>
+        <w:t xml:space="preserve">    &lt;Grid&gt;</w:t>
+      </w:r>
+    </w:p>
+    <w:p>
+      <w:pPr>
+        <w:pStyle w:val="Code"/>
+      </w:pPr>
+      <w:r>
+        <w:t xml:space="preserve">        &lt;Grid.RowDefinitions&gt;</w:t>
+      </w:r>
+    </w:p>
+    <w:p>
+      <w:pPr>
+        <w:pStyle w:val="Code"/>
+      </w:pPr>
+      <w:r>
+        <w:t xml:space="preserve">            &lt;RowDefinition Height="70"/&gt;</w:t>
+      </w:r>
+    </w:p>
+    <w:p>
+      <w:pPr>
+        <w:pStyle w:val="Code"/>
+      </w:pPr>
+      <w:r>
+        <w:t xml:space="preserve">            &lt;RowDefinition/&gt;</w:t>
+      </w:r>
+    </w:p>
+    <w:p>
+      <w:pPr>
+        <w:pStyle w:val="Code"/>
+      </w:pPr>
+      <w:r>
+        <w:t xml:space="preserve">        &lt;/Grid.RowDefinitions&gt;</w:t>
+      </w:r>
+    </w:p>
+    <w:p>
+      <w:pPr>
+        <w:pStyle w:val="Code"/>
+      </w:pPr>
+    </w:p>
+    <w:p>
+      <w:pPr>
+        <w:pStyle w:val="CodeChanges"/>
+      </w:pPr>
+      <w:r>
+        <w:t xml:space="preserve">        &lt;userControls:MenuBar/&gt;</w:t>
+      </w:r>
+    </w:p>
+    <w:p>
+      <w:pPr>
+        <w:pStyle w:val="Code"/>
+      </w:pPr>
+      <w:r>
+        <w:t xml:space="preserve">    &lt;/Grid&gt;</w:t>
+      </w:r>
+    </w:p>
+    <w:p>
+      <w:pPr>
+        <w:pStyle w:val="Code"/>
+      </w:pPr>
+      <w:r>
+        <w:t>&lt;/Window&gt;</w:t>
+      </w:r>
     </w:p>
     <w:p>
       <w:pPr>
@@ -4586,6 +5784,40 @@
       <w:szCs w:val="18"/>
     </w:rPr>
   </w:style>
+  <w:style w:type="paragraph" w:styleId="Title">
+    <w:name w:val="Title"/>
+    <w:basedOn w:val="Normal"/>
+    <w:next w:val="Normal"/>
+    <w:link w:val="TitleChar"/>
+    <w:uiPriority w:val="10"/>
+    <w:qFormat/>
+    <w:rsid w:val="0042043B"/>
+    <w:pPr>
+      <w:spacing w:after="0" w:line="240" w:lineRule="auto"/>
+      <w:contextualSpacing/>
+    </w:pPr>
+    <w:rPr>
+      <w:rFonts w:asciiTheme="majorHAnsi" w:eastAsiaTheme="majorEastAsia" w:hAnsiTheme="majorHAnsi" w:cstheme="majorBidi"/>
+      <w:spacing w:val="-10"/>
+      <w:kern w:val="28"/>
+      <w:sz w:val="56"/>
+      <w:szCs w:val="56"/>
+    </w:rPr>
+  </w:style>
+  <w:style w:type="character" w:customStyle="1" w:styleId="TitleChar">
+    <w:name w:val="Title Char"/>
+    <w:basedOn w:val="DefaultParagraphFont"/>
+    <w:link w:val="Title"/>
+    <w:uiPriority w:val="10"/>
+    <w:rsid w:val="0042043B"/>
+    <w:rPr>
+      <w:rFonts w:asciiTheme="majorHAnsi" w:eastAsiaTheme="majorEastAsia" w:hAnsiTheme="majorHAnsi" w:cstheme="majorBidi"/>
+      <w:spacing w:val="-10"/>
+      <w:kern w:val="28"/>
+      <w:sz w:val="56"/>
+      <w:szCs w:val="56"/>
+    </w:rPr>
+  </w:style>
 </w:styles>
 </file>
 

</xml_diff>